<commit_message>
[create] bfs 기본 형태
</commit_message>
<xml_diff>
--- a/algorithms/2cote/dfsbfs/dfsbfsrecursion.docx
+++ b/algorithms/2cote/dfsbfs/dfsbfsrecursion.docx
@@ -745,7 +745,7 @@
       <w:pPr>
         <w:jc w:val="left"/>
         <w:rPr>
-          <w:rFonts w:ascii="Noto Sans KR Light" w:eastAsia="Noto Sans KR Light" w:hAnsi="Noto Sans KR Light" w:hint="eastAsia"/>
+          <w:rFonts w:ascii="Noto Sans KR Light" w:eastAsia="Noto Sans KR Light" w:hAnsi="Noto Sans KR Light"/>
           <w:b/>
         </w:rPr>
       </w:pPr>
@@ -768,6 +768,7 @@
       <w:r>
         <w:rPr>
           <w:rFonts w:ascii="Noto Sans KR Light" w:eastAsia="Noto Sans KR Light" w:hAnsi="Noto Sans KR Light"/>
+          <w:noProof/>
         </w:rPr>
         <w:drawing>
           <wp:inline distT="0" distB="0" distL="0" distR="0" wp14:anchorId="05B6B538" wp14:editId="29D97607">
@@ -816,6 +817,7 @@
       <w:r>
         <w:rPr>
           <w:rFonts w:ascii="Noto Sans KR Light" w:eastAsia="Noto Sans KR Light" w:hAnsi="Noto Sans KR Light"/>
+          <w:noProof/>
         </w:rPr>
         <w:drawing>
           <wp:inline distT="0" distB="0" distL="0" distR="0" wp14:anchorId="5323F063" wp14:editId="514A7BE3">
@@ -864,6 +866,7 @@
       <w:r>
         <w:rPr>
           <w:rFonts w:ascii="Noto Sans KR Light" w:eastAsia="Noto Sans KR Light" w:hAnsi="Noto Sans KR Light"/>
+          <w:noProof/>
         </w:rPr>
         <w:drawing>
           <wp:inline distT="0" distB="0" distL="0" distR="0" wp14:anchorId="36EF60BD" wp14:editId="7CCF97F7">
@@ -912,6 +915,7 @@
       <w:r>
         <w:rPr>
           <w:rFonts w:ascii="Noto Sans KR Light" w:eastAsia="Noto Sans KR Light" w:hAnsi="Noto Sans KR Light"/>
+          <w:noProof/>
         </w:rPr>
         <w:lastRenderedPageBreak/>
         <w:drawing>
@@ -961,6 +965,7 @@
       <w:r>
         <w:rPr>
           <w:rFonts w:ascii="Noto Sans KR Light" w:eastAsia="Noto Sans KR Light" w:hAnsi="Noto Sans KR Light"/>
+          <w:noProof/>
         </w:rPr>
         <w:drawing>
           <wp:inline distT="0" distB="0" distL="0" distR="0" wp14:anchorId="2D1C915B" wp14:editId="7D967717">
@@ -1009,6 +1014,7 @@
       <w:r>
         <w:rPr>
           <w:rFonts w:ascii="Noto Sans KR Light" w:eastAsia="Noto Sans KR Light" w:hAnsi="Noto Sans KR Light"/>
+          <w:noProof/>
         </w:rPr>
         <w:lastRenderedPageBreak/>
         <w:drawing>
@@ -1058,6 +1064,7 @@
       <w:r>
         <w:rPr>
           <w:rFonts w:ascii="Noto Sans KR Light" w:eastAsia="Noto Sans KR Light" w:hAnsi="Noto Sans KR Light"/>
+          <w:noProof/>
         </w:rPr>
         <w:drawing>
           <wp:inline distT="0" distB="0" distL="0" distR="0" wp14:anchorId="39ABB6A1" wp14:editId="00BB3EE9">
@@ -1106,16 +1113,42 @@
           <w:rFonts w:ascii="Noto Sans KR Light" w:eastAsia="Noto Sans KR Light" w:hAnsi="Noto Sans KR Light"/>
         </w:rPr>
       </w:pPr>
+    </w:p>
+    <w:p>
+      <w:pPr>
+        <w:jc w:val="left"/>
+        <w:rPr>
+          <w:rFonts w:ascii="Noto Sans KR Light" w:eastAsia="Noto Sans KR Light" w:hAnsi="Noto Sans KR Light"/>
+        </w:rPr>
+      </w:pPr>
+    </w:p>
+    <w:p>
+      <w:pPr>
+        <w:jc w:val="left"/>
+        <w:rPr>
+          <w:rFonts w:ascii="Noto Sans KR Light" w:eastAsia="Noto Sans KR Light" w:hAnsi="Noto Sans KR Light"/>
+          <w:b/>
+        </w:rPr>
+      </w:pPr>
+      <w:r>
+        <w:rPr>
+          <w:rFonts w:ascii="Noto Sans KR Light" w:eastAsia="Noto Sans KR Light" w:hAnsi="Noto Sans KR Light" w:hint="eastAsia"/>
+          <w:b/>
+        </w:rPr>
+        <w:lastRenderedPageBreak/>
+        <w:t>BFS</w:t>
+      </w:r>
+    </w:p>
+    <w:p>
+      <w:pPr>
+        <w:jc w:val="left"/>
+        <w:rPr>
+          <w:rFonts w:ascii="Noto Sans KR Light" w:eastAsia="Noto Sans KR Light" w:hAnsi="Noto Sans KR Light" w:hint="eastAsia"/>
+          <w:b/>
+        </w:rPr>
+      </w:pPr>
       <w:bookmarkStart w:id="0" w:name="_GoBack"/>
       <w:bookmarkEnd w:id="0"/>
-    </w:p>
-    <w:p>
-      <w:pPr>
-        <w:jc w:val="left"/>
-        <w:rPr>
-          <w:rFonts w:ascii="Noto Sans KR Light" w:eastAsia="Noto Sans KR Light" w:hAnsi="Noto Sans KR Light" w:hint="eastAsia"/>
-        </w:rPr>
-      </w:pPr>
     </w:p>
     <w:sectPr>
       <w:pgSz w:w="11906" w:h="16838"/>

</xml_diff>

<commit_message>
[create] dfsbfs-1 풀이 중
</commit_message>
<xml_diff>
--- a/algorithms/2cote/dfsbfs/dfsbfsrecursion.docx
+++ b/algorithms/2cote/dfsbfs/dfsbfsrecursion.docx
@@ -1137,6 +1137,308 @@
         </w:rPr>
         <w:lastRenderedPageBreak/>
         <w:t>BFS</w:t>
+      </w:r>
+    </w:p>
+    <w:p>
+      <w:pPr>
+        <w:jc w:val="left"/>
+        <w:rPr>
+          <w:rFonts w:ascii="Noto Sans KR Light" w:eastAsia="Noto Sans KR Light" w:hAnsi="Noto Sans KR Light"/>
+          <w:b/>
+        </w:rPr>
+      </w:pPr>
+      <w:r>
+        <w:rPr>
+          <w:rFonts w:ascii="Noto Sans KR Light" w:eastAsia="Noto Sans KR Light" w:hAnsi="Noto Sans KR Light"/>
+          <w:b/>
+        </w:rPr>
+        <w:drawing>
+          <wp:inline distT="0" distB="0" distL="0" distR="0" wp14:anchorId="5B277044" wp14:editId="46987D9F">
+            <wp:extent cx="3860800" cy="854588"/>
+            <wp:effectExtent l="0" t="0" r="6350" b="3175"/>
+            <wp:docPr id="12" name="그림 12"/>
+            <wp:cNvGraphicFramePr>
+              <a:graphicFrameLocks xmlns:a="http://schemas.openxmlformats.org/drawingml/2006/main" noChangeAspect="1"/>
+            </wp:cNvGraphicFramePr>
+            <a:graphic xmlns:a="http://schemas.openxmlformats.org/drawingml/2006/main">
+              <a:graphicData uri="http://schemas.openxmlformats.org/drawingml/2006/picture">
+                <pic:pic xmlns:pic="http://schemas.openxmlformats.org/drawingml/2006/picture">
+                  <pic:nvPicPr>
+                    <pic:cNvPr id="1" name=""/>
+                    <pic:cNvPicPr/>
+                  </pic:nvPicPr>
+                  <pic:blipFill>
+                    <a:blip r:embed="rId19"/>
+                    <a:stretch>
+                      <a:fillRect/>
+                    </a:stretch>
+                  </pic:blipFill>
+                  <pic:spPr>
+                    <a:xfrm>
+                      <a:off x="0" y="0"/>
+                      <a:ext cx="3884284" cy="859786"/>
+                    </a:xfrm>
+                    <a:prstGeom prst="rect">
+                      <a:avLst/>
+                    </a:prstGeom>
+                  </pic:spPr>
+                </pic:pic>
+              </a:graphicData>
+            </a:graphic>
+          </wp:inline>
+        </w:drawing>
+      </w:r>
+    </w:p>
+    <w:p>
+      <w:pPr>
+        <w:jc w:val="left"/>
+        <w:rPr>
+          <w:rFonts w:ascii="Noto Sans KR Light" w:eastAsia="Noto Sans KR Light" w:hAnsi="Noto Sans KR Light"/>
+          <w:b/>
+        </w:rPr>
+      </w:pPr>
+      <w:r>
+        <w:rPr>
+          <w:rFonts w:ascii="Noto Sans KR Light" w:eastAsia="Noto Sans KR Light" w:hAnsi="Noto Sans KR Light"/>
+          <w:b/>
+        </w:rPr>
+        <w:drawing>
+          <wp:inline distT="0" distB="0" distL="0" distR="0" wp14:anchorId="1CE22DAB" wp14:editId="4BF9537C">
+            <wp:extent cx="4299760" cy="4222750"/>
+            <wp:effectExtent l="0" t="0" r="5715" b="6350"/>
+            <wp:docPr id="14" name="그림 14"/>
+            <wp:cNvGraphicFramePr>
+              <a:graphicFrameLocks xmlns:a="http://schemas.openxmlformats.org/drawingml/2006/main" noChangeAspect="1"/>
+            </wp:cNvGraphicFramePr>
+            <a:graphic xmlns:a="http://schemas.openxmlformats.org/drawingml/2006/main">
+              <a:graphicData uri="http://schemas.openxmlformats.org/drawingml/2006/picture">
+                <pic:pic xmlns:pic="http://schemas.openxmlformats.org/drawingml/2006/picture">
+                  <pic:nvPicPr>
+                    <pic:cNvPr id="1" name=""/>
+                    <pic:cNvPicPr/>
+                  </pic:nvPicPr>
+                  <pic:blipFill>
+                    <a:blip r:embed="rId20"/>
+                    <a:stretch>
+                      <a:fillRect/>
+                    </a:stretch>
+                  </pic:blipFill>
+                  <pic:spPr>
+                    <a:xfrm>
+                      <a:off x="0" y="0"/>
+                      <a:ext cx="4318041" cy="4240703"/>
+                    </a:xfrm>
+                    <a:prstGeom prst="rect">
+                      <a:avLst/>
+                    </a:prstGeom>
+                  </pic:spPr>
+                </pic:pic>
+              </a:graphicData>
+            </a:graphic>
+          </wp:inline>
+        </w:drawing>
+      </w:r>
+    </w:p>
+    <w:p>
+      <w:pPr>
+        <w:jc w:val="left"/>
+        <w:rPr>
+          <w:rFonts w:ascii="Noto Sans KR Light" w:eastAsia="Noto Sans KR Light" w:hAnsi="Noto Sans KR Light"/>
+          <w:b/>
+        </w:rPr>
+      </w:pPr>
+      <w:r>
+        <w:rPr>
+          <w:rFonts w:ascii="Noto Sans KR Light" w:eastAsia="Noto Sans KR Light" w:hAnsi="Noto Sans KR Light"/>
+          <w:b/>
+        </w:rPr>
+        <w:lastRenderedPageBreak/>
+        <w:drawing>
+          <wp:inline distT="0" distB="0" distL="0" distR="0" wp14:anchorId="433AD783" wp14:editId="2667BE8D">
+            <wp:extent cx="3998687" cy="5537200"/>
+            <wp:effectExtent l="0" t="0" r="1905" b="6350"/>
+            <wp:docPr id="15" name="그림 15"/>
+            <wp:cNvGraphicFramePr>
+              <a:graphicFrameLocks xmlns:a="http://schemas.openxmlformats.org/drawingml/2006/main" noChangeAspect="1"/>
+            </wp:cNvGraphicFramePr>
+            <a:graphic xmlns:a="http://schemas.openxmlformats.org/drawingml/2006/main">
+              <a:graphicData uri="http://schemas.openxmlformats.org/drawingml/2006/picture">
+                <pic:pic xmlns:pic="http://schemas.openxmlformats.org/drawingml/2006/picture">
+                  <pic:nvPicPr>
+                    <pic:cNvPr id="1" name=""/>
+                    <pic:cNvPicPr/>
+                  </pic:nvPicPr>
+                  <pic:blipFill>
+                    <a:blip r:embed="rId21"/>
+                    <a:stretch>
+                      <a:fillRect/>
+                    </a:stretch>
+                  </pic:blipFill>
+                  <pic:spPr>
+                    <a:xfrm>
+                      <a:off x="0" y="0"/>
+                      <a:ext cx="4009374" cy="5551999"/>
+                    </a:xfrm>
+                    <a:prstGeom prst="rect">
+                      <a:avLst/>
+                    </a:prstGeom>
+                  </pic:spPr>
+                </pic:pic>
+              </a:graphicData>
+            </a:graphic>
+          </wp:inline>
+        </w:drawing>
+      </w:r>
+    </w:p>
+    <w:p>
+      <w:pPr>
+        <w:jc w:val="left"/>
+        <w:rPr>
+          <w:rFonts w:ascii="Noto Sans KR Light" w:eastAsia="Noto Sans KR Light" w:hAnsi="Noto Sans KR Light"/>
+          <w:b/>
+        </w:rPr>
+      </w:pPr>
+      <w:r>
+        <w:rPr>
+          <w:rFonts w:ascii="Noto Sans KR Light" w:eastAsia="Noto Sans KR Light" w:hAnsi="Noto Sans KR Light"/>
+          <w:b/>
+        </w:rPr>
+        <w:drawing>
+          <wp:inline distT="0" distB="0" distL="0" distR="0" wp14:anchorId="28F79FD7" wp14:editId="2993F5BF">
+            <wp:extent cx="3827779" cy="4051300"/>
+            <wp:effectExtent l="0" t="0" r="1905" b="6350"/>
+            <wp:docPr id="16" name="그림 16"/>
+            <wp:cNvGraphicFramePr>
+              <a:graphicFrameLocks xmlns:a="http://schemas.openxmlformats.org/drawingml/2006/main" noChangeAspect="1"/>
+            </wp:cNvGraphicFramePr>
+            <a:graphic xmlns:a="http://schemas.openxmlformats.org/drawingml/2006/main">
+              <a:graphicData uri="http://schemas.openxmlformats.org/drawingml/2006/picture">
+                <pic:pic xmlns:pic="http://schemas.openxmlformats.org/drawingml/2006/picture">
+                  <pic:nvPicPr>
+                    <pic:cNvPr id="1" name=""/>
+                    <pic:cNvPicPr/>
+                  </pic:nvPicPr>
+                  <pic:blipFill>
+                    <a:blip r:embed="rId22"/>
+                    <a:stretch>
+                      <a:fillRect/>
+                    </a:stretch>
+                  </pic:blipFill>
+                  <pic:spPr>
+                    <a:xfrm>
+                      <a:off x="0" y="0"/>
+                      <a:ext cx="3849994" cy="4074812"/>
+                    </a:xfrm>
+                    <a:prstGeom prst="rect">
+                      <a:avLst/>
+                    </a:prstGeom>
+                  </pic:spPr>
+                </pic:pic>
+              </a:graphicData>
+            </a:graphic>
+          </wp:inline>
+        </w:drawing>
+      </w:r>
+    </w:p>
+    <w:p>
+      <w:pPr>
+        <w:jc w:val="left"/>
+        <w:rPr>
+          <w:rFonts w:ascii="Noto Sans KR Light" w:eastAsia="Noto Sans KR Light" w:hAnsi="Noto Sans KR Light"/>
+          <w:b/>
+        </w:rPr>
+      </w:pPr>
+      <w:r>
+        <w:rPr>
+          <w:rFonts w:ascii="Noto Sans KR Light" w:eastAsia="Noto Sans KR Light" w:hAnsi="Noto Sans KR Light"/>
+          <w:b/>
+        </w:rPr>
+        <w:lastRenderedPageBreak/>
+        <w:drawing>
+          <wp:inline distT="0" distB="0" distL="0" distR="0" wp14:anchorId="4A684853" wp14:editId="6BDEEDC4">
+            <wp:extent cx="4648200" cy="695838"/>
+            <wp:effectExtent l="0" t="0" r="0" b="9525"/>
+            <wp:docPr id="17" name="그림 17"/>
+            <wp:cNvGraphicFramePr>
+              <a:graphicFrameLocks xmlns:a="http://schemas.openxmlformats.org/drawingml/2006/main" noChangeAspect="1"/>
+            </wp:cNvGraphicFramePr>
+            <a:graphic xmlns:a="http://schemas.openxmlformats.org/drawingml/2006/main">
+              <a:graphicData uri="http://schemas.openxmlformats.org/drawingml/2006/picture">
+                <pic:pic xmlns:pic="http://schemas.openxmlformats.org/drawingml/2006/picture">
+                  <pic:nvPicPr>
+                    <pic:cNvPr id="1" name=""/>
+                    <pic:cNvPicPr/>
+                  </pic:nvPicPr>
+                  <pic:blipFill>
+                    <a:blip r:embed="rId23"/>
+                    <a:stretch>
+                      <a:fillRect/>
+                    </a:stretch>
+                  </pic:blipFill>
+                  <pic:spPr>
+                    <a:xfrm>
+                      <a:off x="0" y="0"/>
+                      <a:ext cx="4687247" cy="701683"/>
+                    </a:xfrm>
+                    <a:prstGeom prst="rect">
+                      <a:avLst/>
+                    </a:prstGeom>
+                  </pic:spPr>
+                </pic:pic>
+              </a:graphicData>
+            </a:graphic>
+          </wp:inline>
+        </w:drawing>
+      </w:r>
+    </w:p>
+    <w:p>
+      <w:pPr>
+        <w:jc w:val="left"/>
+        <w:rPr>
+          <w:rFonts w:ascii="Noto Sans KR Light" w:eastAsia="Noto Sans KR Light" w:hAnsi="Noto Sans KR Light"/>
+          <w:b/>
+        </w:rPr>
+      </w:pPr>
+      <w:r>
+        <w:rPr>
+          <w:rFonts w:ascii="Noto Sans KR Light" w:eastAsia="Noto Sans KR Light" w:hAnsi="Noto Sans KR Light"/>
+          <w:b/>
+        </w:rPr>
+        <w:drawing>
+          <wp:inline distT="0" distB="0" distL="0" distR="0" wp14:anchorId="566E0D4F" wp14:editId="537DC0F0">
+            <wp:extent cx="4387850" cy="2158066"/>
+            <wp:effectExtent l="0" t="0" r="0" b="0"/>
+            <wp:docPr id="18" name="그림 18"/>
+            <wp:cNvGraphicFramePr>
+              <a:graphicFrameLocks xmlns:a="http://schemas.openxmlformats.org/drawingml/2006/main" noChangeAspect="1"/>
+            </wp:cNvGraphicFramePr>
+            <a:graphic xmlns:a="http://schemas.openxmlformats.org/drawingml/2006/main">
+              <a:graphicData uri="http://schemas.openxmlformats.org/drawingml/2006/picture">
+                <pic:pic xmlns:pic="http://schemas.openxmlformats.org/drawingml/2006/picture">
+                  <pic:nvPicPr>
+                    <pic:cNvPr id="1" name=""/>
+                    <pic:cNvPicPr/>
+                  </pic:nvPicPr>
+                  <pic:blipFill>
+                    <a:blip r:embed="rId24"/>
+                    <a:stretch>
+                      <a:fillRect/>
+                    </a:stretch>
+                  </pic:blipFill>
+                  <pic:spPr>
+                    <a:xfrm>
+                      <a:off x="0" y="0"/>
+                      <a:ext cx="4414164" cy="2171008"/>
+                    </a:xfrm>
+                    <a:prstGeom prst="rect">
+                      <a:avLst/>
+                    </a:prstGeom>
+                  </pic:spPr>
+                </pic:pic>
+              </a:graphicData>
+            </a:graphic>
+          </wp:inline>
+        </w:drawing>
       </w:r>
     </w:p>
     <w:p>

</xml_diff>